<commit_message>
edited external data sources doc
</commit_message>
<xml_diff>
--- a/מסמכים לפרוייקט/שימוש במקורות מידע חיצוניים.docx
+++ b/מסמכים לפרוייקט/שימוש במקורות מידע חיצוניים.docx
@@ -1,6 +1,6 @@
 
 <file path=word/document.xml><?xml version="1.0" encoding="utf-8"?>
-<w:document xmlns:wpc="http://schemas.microsoft.com/office/word/2010/wordprocessingCanvas" xmlns:cx="http://schemas.microsoft.com/office/drawing/2014/chartex" xmlns:cx1="http://schemas.microsoft.com/office/drawing/2015/9/8/chartex" xmlns:cx2="http://schemas.microsoft.com/office/drawing/2015/10/21/chartex" xmlns:cx3="http://schemas.microsoft.com/office/drawing/2016/5/9/chartex" xmlns:cx4="http://schemas.microsoft.com/office/drawing/2016/5/10/chartex" xmlns:cx5="http://schemas.microsoft.com/office/drawing/2016/5/11/chartex" xmlns:cx6="http://schemas.microsoft.com/office/drawing/2016/5/12/chartex" xmlns:cx7="http://schemas.microsoft.com/office/drawing/2016/5/13/chartex" xmlns:cx8="http://schemas.microsoft.com/office/drawing/2016/5/14/chartex" xmlns:mc="http://schemas.openxmlformats.org/markup-compatibility/2006" xmlns:aink="http://schemas.microsoft.com/office/drawing/2016/ink" xmlns:am3d="http://schemas.microsoft.com/office/drawing/2017/model3d" xmlns:o="urn:schemas-microsoft-com:office:office" xmlns:r="http://schemas.openxmlformats.org/officeDocument/2006/relationships" xmlns:m="http://schemas.openxmlformats.org/officeDocument/2006/math" xmlns:v="urn:schemas-microsoft-com:vml" xmlns:wp14="http://schemas.microsoft.com/office/word/2010/wordprocessingDrawing" xmlns:wp="http://schemas.openxmlformats.org/drawingml/2006/wordprocessingDrawing" xmlns:w10="urn:schemas-microsoft-com:office:word" xmlns:w="http://schemas.openxmlformats.org/wordprocessingml/2006/main" xmlns:w14="http://schemas.microsoft.com/office/word/2010/wordml" xmlns:w15="http://schemas.microsoft.com/office/word/2012/wordml" xmlns:w16cid="http://schemas.microsoft.com/office/word/2016/wordml/cid" xmlns:w16se="http://schemas.microsoft.com/office/word/2015/wordml/symex" xmlns:wpg="http://schemas.microsoft.com/office/word/2010/wordprocessingGroup" xmlns:wpi="http://schemas.microsoft.com/office/word/2010/wordprocessingInk" xmlns:wne="http://schemas.microsoft.com/office/word/2006/wordml" xmlns:wps="http://schemas.microsoft.com/office/word/2010/wordprocessingShape" mc:Ignorable="w14 w15 w16se w16cid wp14">
+<w:document xmlns:wpc="http://schemas.microsoft.com/office/word/2010/wordprocessingCanvas" xmlns:mc="http://schemas.openxmlformats.org/markup-compatibility/2006" xmlns:o="urn:schemas-microsoft-com:office:office" xmlns:r="http://schemas.openxmlformats.org/officeDocument/2006/relationships" xmlns:m="http://schemas.openxmlformats.org/officeDocument/2006/math" xmlns:v="urn:schemas-microsoft-com:vml" xmlns:wp14="http://schemas.microsoft.com/office/word/2010/wordprocessingDrawing" xmlns:wp="http://schemas.openxmlformats.org/drawingml/2006/wordprocessingDrawing" xmlns:w10="urn:schemas-microsoft-com:office:word" xmlns:w="http://schemas.openxmlformats.org/wordprocessingml/2006/main" xmlns:w14="http://schemas.microsoft.com/office/word/2010/wordml" xmlns:w15="http://schemas.microsoft.com/office/word/2012/wordml" xmlns:wpg="http://schemas.microsoft.com/office/word/2010/wordprocessingGroup" xmlns:wpi="http://schemas.microsoft.com/office/word/2010/wordprocessingInk" xmlns:wne="http://schemas.microsoft.com/office/word/2006/wordml" xmlns:wps="http://schemas.microsoft.com/office/word/2010/wordprocessingShape" mc:Ignorable="w14 w15 wp14">
   <w:body>
     <w:p>
       <w:pPr>
@@ -19,7 +19,7 @@
           <w:u w:val="single"/>
           <w:rtl/>
         </w:rPr>
-        <w:t>הוצאת מידע מטוויטים</w:t>
+        <w:t>הוצאת מידע מציוצים</w:t>
       </w:r>
     </w:p>
     <w:p>
@@ -45,15 +45,76 @@
     <w:p>
       <w:pPr>
         <w:rPr>
-          <w:rtl/>
-        </w:rPr>
-      </w:pPr>
-      <w:r>
-        <w:rPr>
-          <w:rFonts w:hint="cs"/>
-          <w:rtl/>
-        </w:rPr>
-        <w:t>מאפיין מאוד בולט של בוטים ברשתות חברתיות הוא מספר גדול של ציוצים בהפרשי זמנים מאוד קצרים, ולכן משתמש שהפרשי הזמן בין ציוציו נורא קטנים יותר סביר להיות בוט.</w:t>
+          <w:rFonts w:hint="cs"/>
+          <w:rtl/>
+        </w:rPr>
+      </w:pPr>
+      <w:r>
+        <w:rPr>
+          <w:rFonts w:hint="cs"/>
+          <w:rtl/>
+        </w:rPr>
+        <w:t>מקור המידע הראשי שממנו נרצה לשאוב מידע על המשתמש הוא ציוציו, לציוצים קיימים מספר תכונות שהשתמשנו בהם על מנת להוסיף עוד מידע למודל כדי</w:t>
+      </w:r>
+      <w:r>
+        <w:rPr>
+          <w:rFonts w:hint="cs"/>
+          <w:rtl/>
+        </w:rPr>
+        <w:t xml:space="preserve"> שיוכל</w:t>
+      </w:r>
+      <w:r>
+        <w:rPr>
+          <w:rFonts w:hint="cs"/>
+          <w:rtl/>
+        </w:rPr>
+        <w:t xml:space="preserve"> להשתמש בו לסיווג.</w:t>
+      </w:r>
+    </w:p>
+    <w:p>
+      <w:pPr>
+        <w:rPr>
+          <w:rFonts w:hint="cs"/>
+          <w:rtl/>
+        </w:rPr>
+      </w:pPr>
+      <w:r>
+        <w:rPr>
+          <w:rFonts w:hint="cs"/>
+          <w:rtl/>
+        </w:rPr>
+        <w:t>מאפיין מאוד בולט של בוטים ברשתות חברתיות הוא מספר גדול של ציוצים בהפרשי זמנים מאוד קצרים, ולכן משתמש שהפרשי הזמן בין ציוציו</w:t>
+      </w:r>
+      <w:r>
+        <w:rPr>
+          <w:rFonts w:hint="cs"/>
+          <w:rtl/>
+        </w:rPr>
+        <w:t xml:space="preserve"> נורא קטנים יותר סביר להיות בוט, בנוסף הוספנו עוד תכונות של ציוצים כמו האם הציוץ הוא ציטוט או לא כערכים 0 או 1 , מספר הקישורים או </w:t>
+      </w:r>
+      <w:r>
+        <w:rPr>
+          <w:rFonts w:hint="cs"/>
+          <w:rtl/>
+        </w:rPr>
+        <w:t>אזכורים</w:t>
+      </w:r>
+      <w:r>
+        <w:rPr>
+          <w:rFonts w:hint="cs"/>
+          <w:rtl/>
+        </w:rPr>
+        <w:t xml:space="preserve"> של משתמשים אחרים בציוץ, האם היה </w:t>
+      </w:r>
+      <w:r>
+        <w:t>retweeted status</w:t>
+      </w:r>
+      <w:r>
+        <w:rPr>
+          <w:rFonts w:hint="cs"/>
+          <w:rtl/>
+        </w:rPr>
+        <w:t xml:space="preserve"> לציוץ או לא כערכים 0 או 1.</w:t>
       </w:r>
     </w:p>
     <w:p>
@@ -78,7 +139,7 @@
     </w:p>
     <w:p>
       <w:pPr>
-        <w:pStyle w:val="ListParagraph"/>
+        <w:pStyle w:val="a3"/>
         <w:numPr>
           <w:ilvl w:val="0"/>
           <w:numId w:val="3"/>
@@ -89,12 +150,43 @@
           <w:rFonts w:hint="cs"/>
           <w:rtl/>
         </w:rPr>
-        <w:t>שליפת התאריכים של הציוצים של משתמש מתוך מאגר המידע של המשתמשים שברשותנו.</w:t>
-      </w:r>
-    </w:p>
-    <w:p>
-      <w:pPr>
-        <w:pStyle w:val="ListParagraph"/>
+        <w:t xml:space="preserve">שליפת התאריכים של הציוצים של משתמש מתוך מאגר המידע של </w:t>
+      </w:r>
+      <w:r>
+        <w:rPr>
+          <w:rFonts w:hint="cs"/>
+          <w:rtl/>
+        </w:rPr>
+        <w:t xml:space="preserve">המשתמשים שברשותנו, בנוסף נשלוף את היותו של ציוץ ציטוט או לא, מספר הקישורים </w:t>
+      </w:r>
+      <w:r>
+        <w:rPr>
+          <w:rFonts w:hint="cs"/>
+          <w:rtl/>
+        </w:rPr>
+        <w:t>והאזכורים</w:t>
+      </w:r>
+      <w:r>
+        <w:rPr>
+          <w:rFonts w:hint="cs"/>
+          <w:rtl/>
+        </w:rPr>
+        <w:t xml:space="preserve"> של משתמשים אחרים בציוץ, והאם היה </w:t>
+      </w:r>
+      <w:r>
+        <w:t>retweeted status</w:t>
+      </w:r>
+      <w:r>
+        <w:rPr>
+          <w:rFonts w:hint="cs"/>
+          <w:rtl/>
+        </w:rPr>
+        <w:t>.</w:t>
+      </w:r>
+    </w:p>
+    <w:p>
+      <w:pPr>
+        <w:pStyle w:val="a3"/>
         <w:numPr>
           <w:ilvl w:val="0"/>
           <w:numId w:val="3"/>
@@ -107,10 +199,17 @@
         </w:rPr>
         <w:t>חישוב של הפרשי הזמן בימים בין כל שני ציוצים עוקבים שלו</w:t>
       </w:r>
-    </w:p>
-    <w:p>
-      <w:pPr>
-        <w:pStyle w:val="ListParagraph"/>
+      <w:r>
+        <w:rPr>
+          <w:rFonts w:hint="cs"/>
+          <w:rtl/>
+        </w:rPr>
+        <w:t>.</w:t>
+      </w:r>
+    </w:p>
+    <w:p>
+      <w:pPr>
+        <w:pStyle w:val="a3"/>
         <w:numPr>
           <w:ilvl w:val="0"/>
           <w:numId w:val="3"/>
@@ -121,29 +220,50 @@
           <w:rFonts w:hint="cs"/>
           <w:rtl/>
         </w:rPr>
-        <w:t>שמירה של הפרשי הזמנים בווקטור ונרמול שלהם</w:t>
-      </w:r>
-    </w:p>
-    <w:p>
-      <w:pPr>
-        <w:pStyle w:val="ListParagraph"/>
+        <w:t xml:space="preserve">שמירה של </w:t>
+      </w:r>
+      <w:r>
+        <w:rPr>
+          <w:rFonts w:hint="cs"/>
+          <w:rtl/>
+        </w:rPr>
+        <w:t>הפרשי הזמנים וכל אחד משאר הנתונים בווקטור מתאים משל עצמו לכל הציוצים.</w:t>
+      </w:r>
+    </w:p>
+    <w:p>
+      <w:pPr>
+        <w:pStyle w:val="a3"/>
         <w:numPr>
           <w:ilvl w:val="0"/>
           <w:numId w:val="3"/>
         </w:numPr>
-        <w:rPr>
-          <w:rtl/>
-        </w:rPr>
-      </w:pPr>
-      <w:r>
-        <w:rPr>
-          <w:rFonts w:hint="cs"/>
-          <w:rtl/>
-        </w:rPr>
-        <w:t xml:space="preserve">הוספת הווקטור בתור עוד </w:t>
+      </w:pPr>
+      <w:r>
+        <w:rPr>
+          <w:rFonts w:hint="cs"/>
+          <w:rtl/>
+        </w:rPr>
+        <w:t>הוספת הווקטור</w:t>
+      </w:r>
+      <w:r>
+        <w:rPr>
+          <w:rFonts w:hint="cs"/>
+          <w:rtl/>
+        </w:rPr>
+        <w:t>ים</w:t>
+      </w:r>
+      <w:r>
+        <w:rPr>
+          <w:rFonts w:hint="cs"/>
+          <w:rtl/>
+        </w:rPr>
+        <w:t xml:space="preserve"> בתור עוד </w:t>
       </w:r>
       <w:r>
         <w:t>feature</w:t>
+      </w:r>
+      <w:r>
+        <w:t>s</w:t>
       </w:r>
       <w:r>
         <w:rPr>
@@ -169,7 +289,6 @@
           <w:b/>
           <w:bCs/>
           <w:u w:val="single"/>
-          <w:rtl/>
         </w:rPr>
       </w:pPr>
       <w:r>
@@ -180,19 +299,40 @@
           <w:u w:val="single"/>
           <w:rtl/>
         </w:rPr>
-        <w:t>שימוש במקורות מידע חיצוניים</w:t>
-      </w:r>
-    </w:p>
-    <w:p>
-      <w:pPr>
+        <w:t xml:space="preserve">הוצאת מידע על </w:t>
+      </w:r>
+      <w:r>
         <w:rPr>
           <w:b/>
           <w:bCs/>
           <w:u w:val="single"/>
-          <w:rtl/>
-        </w:rPr>
-      </w:pPr>
-      <w:r>
+        </w:rPr>
+        <w:t>user</w:t>
+      </w:r>
+    </w:p>
+    <w:p>
+      <w:pPr>
+        <w:rPr>
+          <w:rtl/>
+        </w:rPr>
+      </w:pPr>
+      <w:r>
+        <w:rPr>
+          <w:rFonts w:hint="cs"/>
+          <w:rtl/>
+        </w:rPr>
+        <w:t xml:space="preserve">מהמשתמש עצמו ניתן להוסיף עוד תכונות כמו כמות העוקבים שלו </w:t>
+      </w:r>
+      <w:r>
+        <w:rPr>
+          <w:rFonts w:hint="cs"/>
+          <w:rtl/>
+        </w:rPr>
+        <w:t>וכמות החברים שלו, כאשר אינטואיציה אומרת שעבור בוט מספר העוקבים והחברים יהיה נמוך יותר למרות שקיימים בוטים שמתחזים טוב לאדם אמיתי והם בעלי מספר עוקבים גדול אך הנחנו כי הם חריגים, בנוסף מהציוצים ניתן להסיק מידע כללי על המשתמש ולכן בחרנו לקחת את ממוצע הפרשי הזמנים בין ציוצים עוקבים של המשתמש כאשר בוטים יהיו בעלי ממוצע יותר נמוך של הפרשי זמנים.</w:t>
+      </w:r>
+    </w:p>
+    <w:p>
+      <w:pPr>
         <w:rPr>
           <w:rFonts w:hint="cs"/>
           <w:b/>
@@ -200,73 +340,233 @@
           <w:u w:val="single"/>
           <w:rtl/>
         </w:rPr>
-        <w:t>מקור הרעיון</w:t>
-      </w:r>
-    </w:p>
-    <w:p>
-      <w:pPr>
-        <w:rPr>
-          <w:rtl/>
-        </w:rPr>
-      </w:pPr>
-      <w:r>
-        <w:rPr>
-          <w:rFonts w:hint="cs"/>
-          <w:rtl/>
-        </w:rPr>
-        <w:t xml:space="preserve">בוטים ברשתות חברתיות כמו </w:t>
-      </w:r>
-      <w:r>
-        <w:t>facebook</w:t>
-      </w:r>
-      <w:r>
-        <w:rPr>
-          <w:rFonts w:hint="cs"/>
-          <w:rtl/>
-        </w:rPr>
-        <w:t xml:space="preserve"> ובמקרה שלנו </w:t>
-      </w:r>
-      <w:r>
-        <w:t>twitter</w:t>
-      </w:r>
-      <w:r>
-        <w:rPr>
-          <w:rFonts w:hint="cs"/>
-          <w:rtl/>
-        </w:rPr>
-        <w:t xml:space="preserve"> נוטים להיות בוטים שמצייצים בנושאים שהם כרגע "חמים" במדיה ובתקשורת במטרה לפגוע בנושאים שהם כרגע רגישים ולהטות דעת קהל של משתמשים אחרים ברשתות החברתיות. לכן משתמש שהציוצים שלו הם בעל</w:t>
-      </w:r>
-      <w:r>
-        <w:rPr>
-          <w:rFonts w:hint="cs"/>
-          <w:rtl/>
-        </w:rPr>
-        <w:t>י הקשר גבוהה לנושאים שמוזכרים הרבה בתקשורת באותה תקופה הוא משתמש שסבירותו להיות בוט פוליטי עולה יש לציין שסדרת ציוצים כזו מאופיינת במרווח נורא קטן של זמן בין הציוצים השונים וגם בכך נעשה שימוש.</w:t>
-      </w:r>
-    </w:p>
-    <w:p>
-      <w:pPr>
-        <w:rPr>
+      </w:pPr>
+      <w:r>
+        <w:rPr>
+          <w:rFonts w:hint="cs"/>
           <w:b/>
           <w:bCs/>
           <w:u w:val="single"/>
           <w:rtl/>
         </w:rPr>
-      </w:pPr>
-      <w:r>
-        <w:rPr>
-          <w:rFonts w:hint="cs"/>
+        <w:t>תהליך</w:t>
+      </w:r>
+    </w:p>
+    <w:p>
+      <w:pPr>
+        <w:pStyle w:val="a3"/>
+        <w:numPr>
+          <w:ilvl w:val="0"/>
+          <w:numId w:val="4"/>
+        </w:numPr>
+        <w:rPr>
+          <w:rFonts w:hint="cs"/>
+        </w:rPr>
+      </w:pPr>
+      <w:r>
+        <w:rPr>
+          <w:rFonts w:hint="cs"/>
+          <w:rtl/>
+        </w:rPr>
+        <w:t>לאחר הוצאת הת</w:t>
+      </w:r>
+      <w:r>
+        <w:rPr>
+          <w:rFonts w:hint="cs"/>
+          <w:rtl/>
+        </w:rPr>
+        <w:t>כונות של הציוצים</w:t>
+      </w:r>
+      <w:r>
+        <w:rPr>
+          <w:rFonts w:hint="cs"/>
+          <w:rtl/>
+        </w:rPr>
+        <w:t xml:space="preserve"> מה</w:t>
+      </w:r>
+      <w:r>
+        <w:t>feature extractor</w:t>
+      </w:r>
+      <w:r>
+        <w:rPr>
+          <w:rFonts w:hint="cs"/>
+          <w:rtl/>
+        </w:rPr>
+        <w:t xml:space="preserve"> נחשב את ממוצע הפרשי הזמנים בין ציוצים שונים של המשתמש ונשלוף לכל משתמש את מספר העוקבים והחברים שלו ונאחסן כל תכונה בווקטור מתאים משלו.</w:t>
+      </w:r>
+    </w:p>
+    <w:p>
+      <w:pPr>
+        <w:pStyle w:val="a3"/>
+        <w:numPr>
+          <w:ilvl w:val="0"/>
+          <w:numId w:val="4"/>
+        </w:numPr>
+      </w:pPr>
+      <w:r>
+        <w:rPr>
+          <w:rFonts w:hint="cs"/>
+          <w:rtl/>
+        </w:rPr>
+        <w:t xml:space="preserve">נוסיף את הווקטורים כעוד </w:t>
+      </w:r>
+      <w:r>
+        <w:t>feature</w:t>
+      </w:r>
+      <w:r>
+        <w:t>s</w:t>
+      </w:r>
+      <w:r>
+        <w:rPr>
+          <w:rFonts w:hint="cs"/>
+          <w:rtl/>
+        </w:rPr>
+        <w:t xml:space="preserve"> לפלט של ה</w:t>
+      </w:r>
+      <w:r>
+        <w:t>tweet combiner</w:t>
+      </w:r>
+      <w:r>
+        <w:rPr>
+          <w:rFonts w:hint="cs"/>
+          <w:rtl/>
+        </w:rPr>
+        <w:t>.</w:t>
+      </w:r>
+    </w:p>
+    <w:p>
+      <w:pPr>
+        <w:rPr>
+          <w:rFonts w:hint="cs"/>
+          <w:rtl/>
+        </w:rPr>
+      </w:pPr>
+    </w:p>
+    <w:p>
+      <w:pPr>
+        <w:rPr>
           <w:b/>
           <w:bCs/>
           <w:u w:val="single"/>
           <w:rtl/>
         </w:rPr>
+      </w:pPr>
+      <w:r>
+        <w:rPr>
+          <w:rFonts w:hint="cs"/>
+          <w:b/>
+          <w:bCs/>
+          <w:u w:val="single"/>
+          <w:rtl/>
+        </w:rPr>
+        <w:t>שימוש במקורות מידע חיצוניים</w:t>
+      </w:r>
+    </w:p>
+    <w:p>
+      <w:pPr>
+        <w:rPr>
+          <w:b/>
+          <w:bCs/>
+          <w:u w:val="single"/>
+          <w:rtl/>
+        </w:rPr>
+      </w:pPr>
+      <w:r>
+        <w:rPr>
+          <w:rFonts w:hint="cs"/>
+          <w:b/>
+          <w:bCs/>
+          <w:u w:val="single"/>
+          <w:rtl/>
+        </w:rPr>
+        <w:t>מקור הרעיון</w:t>
+      </w:r>
+    </w:p>
+    <w:p>
+      <w:pPr>
+        <w:rPr>
+          <w:rtl/>
+        </w:rPr>
+      </w:pPr>
+      <w:r>
+        <w:rPr>
+          <w:rFonts w:hint="cs"/>
+          <w:rtl/>
+        </w:rPr>
+        <w:t xml:space="preserve">בוטים ברשתות חברתיות כמו </w:t>
+      </w:r>
+      <w:r>
+        <w:t>facebook</w:t>
+      </w:r>
+      <w:r>
+        <w:rPr>
+          <w:rFonts w:hint="cs"/>
+          <w:rtl/>
+        </w:rPr>
+        <w:t xml:space="preserve"> ובמקרה שלנו </w:t>
+      </w:r>
+      <w:r>
+        <w:t>twitter</w:t>
+      </w:r>
+      <w:r>
+        <w:rPr>
+          <w:rFonts w:hint="cs"/>
+          <w:rtl/>
+        </w:rPr>
+        <w:t xml:space="preserve"> נוטים להיות בוטים שמצייצים בנושאים שהם כרגע "חמים" במדיה ובתקשורת במטרה לפגוע בנושאים שהם כרגע רגישים ולהטות דעת קהל של משתמשים אחרים ברשתות החברתיות. לכן משתמש שהציוצים שלו הם בעל</w:t>
+      </w:r>
+      <w:r>
+        <w:rPr>
+          <w:rFonts w:hint="cs"/>
+          <w:rtl/>
+        </w:rPr>
+        <w:t>י הקשר גבוהה לנושאים שמוזכרים הרבה בתקשורת באותה תקופה הוא משתמש שסבירותו להיות בוט פוליטי עולה</w:t>
+      </w:r>
+      <w:r>
+        <w:rPr>
+          <w:rFonts w:hint="cs"/>
+          <w:rtl/>
+        </w:rPr>
+        <w:t>,</w:t>
+      </w:r>
+      <w:r>
+        <w:rPr>
+          <w:rFonts w:hint="cs"/>
+          <w:rtl/>
+        </w:rPr>
+        <w:t xml:space="preserve"> יש לציין שסדרת ציוצים כזו מאופיינת במרווח נורא קטן של זמן בין הצ</w:t>
+      </w:r>
+      <w:r>
+        <w:rPr>
+          <w:rFonts w:hint="cs"/>
+          <w:rtl/>
+        </w:rPr>
+        <w:t>יוצים השונים וגם בכך נעשה שימוש בנוסף לעוד מידע מהציוצים.</w:t>
+      </w:r>
+    </w:p>
+    <w:p>
+      <w:pPr>
+        <w:rPr>
+          <w:b/>
+          <w:bCs/>
+          <w:u w:val="single"/>
+          <w:rtl/>
+        </w:rPr>
+      </w:pPr>
+      <w:r>
+        <w:rPr>
+          <w:rFonts w:hint="cs"/>
+          <w:b/>
+          <w:bCs/>
+          <w:u w:val="single"/>
+          <w:rtl/>
+        </w:rPr>
         <w:t>כלים</w:t>
       </w:r>
     </w:p>
     <w:p>
       <w:pPr>
-        <w:pStyle w:val="ListParagraph"/>
+        <w:pStyle w:val="a3"/>
         <w:numPr>
           <w:ilvl w:val="0"/>
           <w:numId w:val="2"/>
@@ -285,19 +585,20 @@
     </w:p>
     <w:p>
       <w:pPr>
-        <w:pStyle w:val="ListParagraph"/>
-      </w:pPr>
-      <w:r>
-        <w:rPr>
-          <w:rFonts w:hint="cs"/>
-          <w:rtl/>
-        </w:rPr>
+        <w:pStyle w:val="a3"/>
+      </w:pPr>
+      <w:r>
+        <w:rPr>
+          <w:rFonts w:hint="cs"/>
+          <w:rtl/>
+        </w:rPr>
+        <w:lastRenderedPageBreak/>
         <w:t>(שליפת המידע ממאגר זה בוצעה באמצעות בוט שמתחבר לאתר ושולף ממנו את המידע המבוקש).</w:t>
       </w:r>
     </w:p>
     <w:p>
       <w:pPr>
-        <w:pStyle w:val="ListParagraph"/>
+        <w:pStyle w:val="a3"/>
         <w:numPr>
           <w:ilvl w:val="0"/>
           <w:numId w:val="2"/>
@@ -335,29 +636,25 @@
           <w:rFonts w:hint="cs"/>
           <w:rtl/>
         </w:rPr>
-        <w:t xml:space="preserve"> (&lt;קישור להגדרה של </w:t>
-      </w:r>
-      <w:r>
-        <w:t>GoldensteinScale</w:t>
-      </w:r>
-      <w:r>
-        <w:rPr>
-          <w:rFonts w:hint="cs"/>
-          <w:rtl/>
-        </w:rPr>
-        <w:t>&gt;)</w:t>
-      </w:r>
-      <w:r>
-        <w:rPr>
-          <w:rFonts w:hint="cs"/>
-          <w:rtl/>
-        </w:rPr>
-        <w:t>.</w:t>
-      </w:r>
-    </w:p>
-    <w:p>
-      <w:pPr>
-        <w:pStyle w:val="ListParagraph"/>
+        <w:t>, בשביל עוד מידע עליו ניתן לקרוא בראש העמוד בקישור הבא:</w:t>
+      </w:r>
+    </w:p>
+    <w:p>
+      <w:pPr>
+        <w:pStyle w:val="a3"/>
+      </w:pPr>
+      <w:hyperlink r:id="rId5" w:history="1">
+        <w:r>
+          <w:rPr>
+            <w:rStyle w:val="Hyperlink"/>
+          </w:rPr>
+          <w:t>http://web.pdx.edu/~kinsella/jgscale.html</w:t>
+        </w:r>
+      </w:hyperlink>
+    </w:p>
+    <w:p>
+      <w:pPr>
+        <w:pStyle w:val="a3"/>
       </w:pPr>
       <w:r>
         <w:rPr>
@@ -376,7 +673,7 @@
     </w:p>
     <w:p>
       <w:pPr>
-        <w:pStyle w:val="ListParagraph"/>
+        <w:pStyle w:val="a3"/>
         <w:numPr>
           <w:ilvl w:val="0"/>
           <w:numId w:val="2"/>
@@ -432,7 +729,7 @@
     </w:p>
     <w:p>
       <w:pPr>
-        <w:pStyle w:val="ListParagraph"/>
+        <w:pStyle w:val="a3"/>
         <w:numPr>
           <w:ilvl w:val="0"/>
           <w:numId w:val="1"/>
@@ -448,7 +745,7 @@
     </w:p>
     <w:p>
       <w:pPr>
-        <w:pStyle w:val="ListParagraph"/>
+        <w:pStyle w:val="a3"/>
         <w:numPr>
           <w:ilvl w:val="0"/>
           <w:numId w:val="1"/>
@@ -494,7 +791,7 @@
     </w:p>
     <w:p>
       <w:pPr>
-        <w:pStyle w:val="ListParagraph"/>
+        <w:pStyle w:val="a3"/>
         <w:numPr>
           <w:ilvl w:val="0"/>
           <w:numId w:val="1"/>
@@ -522,20 +819,12 @@
           <w:rFonts w:hint="cs"/>
           <w:rtl/>
         </w:rPr>
-        <w:t xml:space="preserve">ילות הקשר או עצירה לא </w:t>
-      </w:r>
-      <w:r>
-        <w:rPr>
-          <w:rFonts w:hint="cs"/>
-          <w:rtl/>
-        </w:rPr>
-        <w:lastRenderedPageBreak/>
-        <w:t xml:space="preserve">השתתפו בהרחבה הזאת מכיוון שהם לא יספקו מידע משמעותי שרלוונטי לזיהוי נושאים פוליטיים. </w:t>
-      </w:r>
-    </w:p>
-    <w:p>
-      <w:pPr>
-        <w:pStyle w:val="ListParagraph"/>
+        <w:t xml:space="preserve">ילות הקשר או עצירה לא השתתפו בהרחבה הזאת מכיוון שהם לא יספקו מידע משמעותי שרלוונטי לזיהוי נושאים פוליטיים. </w:t>
+      </w:r>
+    </w:p>
+    <w:p>
+      <w:pPr>
+        <w:pStyle w:val="a3"/>
         <w:numPr>
           <w:ilvl w:val="0"/>
           <w:numId w:val="1"/>
@@ -573,21 +862,24 @@
           <w:rFonts w:hint="cs"/>
           <w:rtl/>
         </w:rPr>
-        <w:t xml:space="preserve"> &lt;איך מחשבים את מדד ההקשר?&gt;</w:t>
+        <w:t>, פשוט סכמנו את הפלט של ה</w:t>
+      </w:r>
+      <w:r>
+        <w:t>sequenceMatcher</w:t>
+      </w:r>
+      <w:r>
+        <w:rPr>
+          <w:rFonts w:hint="cs"/>
+          <w:rtl/>
+        </w:rPr>
+        <w:t xml:space="preserve"> עבור כל אחד מהציוצים של משתמש עם הנושאים החמים שלו לכל אחד מהמשתמשים.</w:t>
       </w:r>
       <w:bookmarkStart w:id="0" w:name="_GoBack"/>
       <w:bookmarkEnd w:id="0"/>
-      <w:r>
-        <w:rPr>
-          <w:rFonts w:hint="cs"/>
-          <w:rtl/>
-        </w:rPr>
-        <w:t>.</w:t>
-      </w:r>
-    </w:p>
-    <w:p>
-      <w:pPr>
-        <w:pStyle w:val="ListParagraph"/>
+    </w:p>
+    <w:p>
+      <w:pPr>
+        <w:pStyle w:val="a3"/>
         <w:numPr>
           <w:ilvl w:val="0"/>
           <w:numId w:val="1"/>
@@ -637,7 +929,7 @@
 </file>
 
 <file path=word/numbering.xml><?xml version="1.0" encoding="utf-8"?>
-<w:numbering xmlns:wpc="http://schemas.microsoft.com/office/word/2010/wordprocessingCanvas" xmlns:cx="http://schemas.microsoft.com/office/drawing/2014/chartex" xmlns:cx1="http://schemas.microsoft.com/office/drawing/2015/9/8/chartex" xmlns:cx2="http://schemas.microsoft.com/office/drawing/2015/10/21/chartex" xmlns:cx3="http://schemas.microsoft.com/office/drawing/2016/5/9/chartex" xmlns:cx4="http://schemas.microsoft.com/office/drawing/2016/5/10/chartex" xmlns:cx5="http://schemas.microsoft.com/office/drawing/2016/5/11/chartex" xmlns:cx6="http://schemas.microsoft.com/office/drawing/2016/5/12/chartex" xmlns:cx7="http://schemas.microsoft.com/office/drawing/2016/5/13/chartex" xmlns:cx8="http://schemas.microsoft.com/office/drawing/2016/5/14/chartex" xmlns:mc="http://schemas.openxmlformats.org/markup-compatibility/2006" xmlns:aink="http://schemas.microsoft.com/office/drawing/2016/ink" xmlns:am3d="http://schemas.microsoft.com/office/drawing/2017/model3d" xmlns:o="urn:schemas-microsoft-com:office:office" xmlns:r="http://schemas.openxmlformats.org/officeDocument/2006/relationships" xmlns:m="http://schemas.openxmlformats.org/officeDocument/2006/math" xmlns:v="urn:schemas-microsoft-com:vml" xmlns:wp14="http://schemas.microsoft.com/office/word/2010/wordprocessingDrawing" xmlns:wp="http://schemas.openxmlformats.org/drawingml/2006/wordprocessingDrawing" xmlns:w10="urn:schemas-microsoft-com:office:word" xmlns:w="http://schemas.openxmlformats.org/wordprocessingml/2006/main" xmlns:w14="http://schemas.microsoft.com/office/word/2010/wordml" xmlns:w15="http://schemas.microsoft.com/office/word/2012/wordml" xmlns:w16cid="http://schemas.microsoft.com/office/word/2016/wordml/cid" xmlns:w16se="http://schemas.microsoft.com/office/word/2015/wordml/symex" xmlns:wpg="http://schemas.microsoft.com/office/word/2010/wordprocessingGroup" xmlns:wpi="http://schemas.microsoft.com/office/word/2010/wordprocessingInk" xmlns:wne="http://schemas.microsoft.com/office/word/2006/wordml" xmlns:wps="http://schemas.microsoft.com/office/word/2010/wordprocessingShape" mc:Ignorable="w14 w15 w16se w16cid wp14">
+<w:numbering xmlns:wpc="http://schemas.microsoft.com/office/word/2010/wordprocessingCanvas" xmlns:mc="http://schemas.openxmlformats.org/markup-compatibility/2006" xmlns:o="urn:schemas-microsoft-com:office:office" xmlns:r="http://schemas.openxmlformats.org/officeDocument/2006/relationships" xmlns:m="http://schemas.openxmlformats.org/officeDocument/2006/math" xmlns:v="urn:schemas-microsoft-com:vml" xmlns:wp14="http://schemas.microsoft.com/office/word/2010/wordprocessingDrawing" xmlns:wp="http://schemas.openxmlformats.org/drawingml/2006/wordprocessingDrawing" xmlns:w10="urn:schemas-microsoft-com:office:word" xmlns:w="http://schemas.openxmlformats.org/wordprocessingml/2006/main" xmlns:w14="http://schemas.microsoft.com/office/word/2010/wordml" xmlns:w15="http://schemas.microsoft.com/office/word/2012/wordml" xmlns:wpg="http://schemas.microsoft.com/office/word/2010/wordprocessingGroup" xmlns:wpi="http://schemas.microsoft.com/office/word/2010/wordprocessingInk" xmlns:wne="http://schemas.microsoft.com/office/word/2006/wordml" xmlns:wps="http://schemas.microsoft.com/office/word/2010/wordprocessingShape" mc:Ignorable="w14 w15 wp14">
   <w:abstractNum w:abstractNumId="0" w15:restartNumberingAfterBreak="0">
     <w:nsid w:val="26652D7B"/>
     <w:multiLevelType w:val="hybridMultilevel"/>
@@ -728,6 +1020,95 @@
     </w:lvl>
   </w:abstractNum>
   <w:abstractNum w:abstractNumId="1" w15:restartNumberingAfterBreak="0">
+    <w:nsid w:val="407924CC"/>
+    <w:multiLevelType w:val="hybridMultilevel"/>
+    <w:tmpl w:val="0366A8D2"/>
+    <w:lvl w:ilvl="0" w:tplc="04090011">
+      <w:start w:val="1"/>
+      <w:numFmt w:val="decimal"/>
+      <w:lvlText w:val="%1)"/>
+      <w:lvlJc w:val="left"/>
+      <w:pPr>
+        <w:ind w:left="720" w:hanging="360"/>
+      </w:pPr>
+      <w:rPr>
+        <w:rFonts w:hint="default"/>
+      </w:rPr>
+    </w:lvl>
+    <w:lvl w:ilvl="1" w:tplc="04090019" w:tentative="1">
+      <w:start w:val="1"/>
+      <w:numFmt w:val="lowerLetter"/>
+      <w:lvlText w:val="%2."/>
+      <w:lvlJc w:val="left"/>
+      <w:pPr>
+        <w:ind w:left="1440" w:hanging="360"/>
+      </w:pPr>
+    </w:lvl>
+    <w:lvl w:ilvl="2" w:tplc="0409001B" w:tentative="1">
+      <w:start w:val="1"/>
+      <w:numFmt w:val="lowerRoman"/>
+      <w:lvlText w:val="%3."/>
+      <w:lvlJc w:val="right"/>
+      <w:pPr>
+        <w:ind w:left="2160" w:hanging="180"/>
+      </w:pPr>
+    </w:lvl>
+    <w:lvl w:ilvl="3" w:tplc="0409000F" w:tentative="1">
+      <w:start w:val="1"/>
+      <w:numFmt w:val="decimal"/>
+      <w:lvlText w:val="%4."/>
+      <w:lvlJc w:val="left"/>
+      <w:pPr>
+        <w:ind w:left="2880" w:hanging="360"/>
+      </w:pPr>
+    </w:lvl>
+    <w:lvl w:ilvl="4" w:tplc="04090019" w:tentative="1">
+      <w:start w:val="1"/>
+      <w:numFmt w:val="lowerLetter"/>
+      <w:lvlText w:val="%5."/>
+      <w:lvlJc w:val="left"/>
+      <w:pPr>
+        <w:ind w:left="3600" w:hanging="360"/>
+      </w:pPr>
+    </w:lvl>
+    <w:lvl w:ilvl="5" w:tplc="0409001B" w:tentative="1">
+      <w:start w:val="1"/>
+      <w:numFmt w:val="lowerRoman"/>
+      <w:lvlText w:val="%6."/>
+      <w:lvlJc w:val="right"/>
+      <w:pPr>
+        <w:ind w:left="4320" w:hanging="180"/>
+      </w:pPr>
+    </w:lvl>
+    <w:lvl w:ilvl="6" w:tplc="0409000F" w:tentative="1">
+      <w:start w:val="1"/>
+      <w:numFmt w:val="decimal"/>
+      <w:lvlText w:val="%7."/>
+      <w:lvlJc w:val="left"/>
+      <w:pPr>
+        <w:ind w:left="5040" w:hanging="360"/>
+      </w:pPr>
+    </w:lvl>
+    <w:lvl w:ilvl="7" w:tplc="04090019" w:tentative="1">
+      <w:start w:val="1"/>
+      <w:numFmt w:val="lowerLetter"/>
+      <w:lvlText w:val="%8."/>
+      <w:lvlJc w:val="left"/>
+      <w:pPr>
+        <w:ind w:left="5760" w:hanging="360"/>
+      </w:pPr>
+    </w:lvl>
+    <w:lvl w:ilvl="8" w:tplc="0409001B" w:tentative="1">
+      <w:start w:val="1"/>
+      <w:numFmt w:val="lowerRoman"/>
+      <w:lvlText w:val="%9."/>
+      <w:lvlJc w:val="right"/>
+      <w:pPr>
+        <w:ind w:left="6480" w:hanging="180"/>
+      </w:pPr>
+    </w:lvl>
+  </w:abstractNum>
+  <w:abstractNum w:abstractNumId="2" w15:restartNumberingAfterBreak="0">
     <w:nsid w:val="5244401E"/>
     <w:multiLevelType w:val="hybridMultilevel"/>
     <w:tmpl w:val="AABEDA20"/>
@@ -816,7 +1197,7 @@
       </w:pPr>
     </w:lvl>
   </w:abstractNum>
-  <w:abstractNum w:abstractNumId="2" w15:restartNumberingAfterBreak="0">
+  <w:abstractNum w:abstractNumId="3" w15:restartNumberingAfterBreak="0">
     <w:nsid w:val="753C5D74"/>
     <w:multiLevelType w:val="hybridMultilevel"/>
     <w:tmpl w:val="C55A9F26"/>
@@ -906,19 +1287,22 @@
     </w:lvl>
   </w:abstractNum>
   <w:num w:numId="1">
-    <w:abstractNumId w:val="1"/>
+    <w:abstractNumId w:val="2"/>
   </w:num>
   <w:num w:numId="2">
     <w:abstractNumId w:val="0"/>
   </w:num>
   <w:num w:numId="3">
-    <w:abstractNumId w:val="2"/>
+    <w:abstractNumId w:val="3"/>
+  </w:num>
+  <w:num w:numId="4">
+    <w:abstractNumId w:val="1"/>
   </w:num>
 </w:numbering>
 </file>
 
 <file path=word/styles.xml><?xml version="1.0" encoding="utf-8"?>
-<w:styles xmlns:mc="http://schemas.openxmlformats.org/markup-compatibility/2006" xmlns:r="http://schemas.openxmlformats.org/officeDocument/2006/relationships" xmlns:w="http://schemas.openxmlformats.org/wordprocessingml/2006/main" xmlns:w14="http://schemas.microsoft.com/office/word/2010/wordml" xmlns:w15="http://schemas.microsoft.com/office/word/2012/wordml" xmlns:w16cid="http://schemas.microsoft.com/office/word/2016/wordml/cid" xmlns:w16se="http://schemas.microsoft.com/office/word/2015/wordml/symex" mc:Ignorable="w14 w15 w16se w16cid">
+<w:styles xmlns:mc="http://schemas.openxmlformats.org/markup-compatibility/2006" xmlns:r="http://schemas.openxmlformats.org/officeDocument/2006/relationships" xmlns:w="http://schemas.openxmlformats.org/wordprocessingml/2006/main" xmlns:w14="http://schemas.microsoft.com/office/word/2010/wordml" xmlns:w15="http://schemas.microsoft.com/office/word/2012/wordml" mc:Ignorable="w14 w15">
   <w:docDefaults>
     <w:rPrDefault>
       <w:rPr>
@@ -934,7 +1318,7 @@
       </w:pPr>
     </w:pPrDefault>
   </w:docDefaults>
-  <w:latentStyles w:defLockedState="0" w:defUIPriority="99" w:defSemiHidden="0" w:defUnhideWhenUsed="0" w:defQFormat="0" w:count="377">
+  <w:latentStyles w:defLockedState="0" w:defUIPriority="99" w:defSemiHidden="0" w:defUnhideWhenUsed="0" w:defQFormat="0" w:count="371">
     <w:lsdException w:name="Normal" w:uiPriority="0" w:qFormat="1"/>
     <w:lsdException w:name="heading 1" w:uiPriority="9" w:qFormat="1"/>
     <w:lsdException w:name="heading 2" w:semiHidden="1" w:uiPriority="9" w:unhideWhenUsed="1" w:qFormat="1"/>
@@ -1306,27 +1690,21 @@
     <w:lsdException w:name="List Table 5 Dark Accent 6" w:uiPriority="50"/>
     <w:lsdException w:name="List Table 6 Colorful Accent 6" w:uiPriority="51"/>
     <w:lsdException w:name="List Table 7 Colorful Accent 6" w:uiPriority="52"/>
-    <w:lsdException w:name="Mention" w:semiHidden="1" w:unhideWhenUsed="1"/>
-    <w:lsdException w:name="Smart Hyperlink" w:semiHidden="1" w:unhideWhenUsed="1"/>
-    <w:lsdException w:name="Hashtag" w:semiHidden="1" w:unhideWhenUsed="1"/>
-    <w:lsdException w:name="Unresolved Mention" w:semiHidden="1" w:unhideWhenUsed="1"/>
-    <w:lsdException w:name="Smart Link" w:semiHidden="1" w:unhideWhenUsed="1"/>
-    <w:lsdException w:name="Smart Link Error" w:semiHidden="1" w:unhideWhenUsed="1"/>
   </w:latentStyles>
-  <w:style w:type="paragraph" w:default="1" w:styleId="Normal">
+  <w:style w:type="paragraph" w:default="1" w:styleId="a">
     <w:name w:val="Normal"/>
     <w:qFormat/>
     <w:pPr>
       <w:bidi/>
     </w:pPr>
   </w:style>
-  <w:style w:type="character" w:default="1" w:styleId="DefaultParagraphFont">
+  <w:style w:type="character" w:default="1" w:styleId="a0">
     <w:name w:val="Default Paragraph Font"/>
     <w:uiPriority w:val="1"/>
     <w:semiHidden/>
     <w:unhideWhenUsed/>
   </w:style>
-  <w:style w:type="table" w:default="1" w:styleId="TableNormal">
+  <w:style w:type="table" w:default="1" w:styleId="a1">
     <w:name w:val="Normal Table"/>
     <w:uiPriority w:val="99"/>
     <w:semiHidden/>
@@ -1341,15 +1719,15 @@
       </w:tblCellMar>
     </w:tblPr>
   </w:style>
-  <w:style w:type="numbering" w:default="1" w:styleId="NoList">
+  <w:style w:type="numbering" w:default="1" w:styleId="a2">
     <w:name w:val="No List"/>
     <w:uiPriority w:val="99"/>
     <w:semiHidden/>
     <w:unhideWhenUsed/>
   </w:style>
-  <w:style w:type="paragraph" w:styleId="ListParagraph">
+  <w:style w:type="paragraph" w:styleId="a3">
     <w:name w:val="List Paragraph"/>
-    <w:basedOn w:val="Normal"/>
+    <w:basedOn w:val="a"/>
     <w:uiPriority w:val="34"/>
     <w:qFormat/>
     <w:rsid w:val="00E305D0"/>
@@ -1357,6 +1735,18 @@
       <w:ind w:left="720"/>
       <w:contextualSpacing/>
     </w:pPr>
+  </w:style>
+  <w:style w:type="character" w:styleId="Hyperlink">
+    <w:name w:val="Hyperlink"/>
+    <w:basedOn w:val="a0"/>
+    <w:uiPriority w:val="99"/>
+    <w:semiHidden/>
+    <w:unhideWhenUsed/>
+    <w:rsid w:val="00146A31"/>
+    <w:rPr>
+      <w:color w:val="0000FF"/>
+      <w:u w:val="single"/>
+    </w:rPr>
   </w:style>
 </w:styles>
 </file>

</xml_diff>